<commit_message>
Extra note in SDD.
</commit_message>
<xml_diff>
--- a/Documentation/Statusphere SDD.docx
+++ b/Documentation/Statusphere SDD.docx
@@ -5298,6 +5298,7 @@
         </w:rPr>
       </w:pPr>
       <w:commentRangeStart w:id="8"/>
+      <w:commentRangeStart w:id="9"/>
       <w:r>
         <w:rPr>
           <w:noProof/>
@@ -5345,6 +5346,15 @@
         </w:drawing>
       </w:r>
       <w:commentRangeEnd w:id="8"/>
+      <w:commentRangeEnd w:id="9"/>
+      <w:r>
+        <w:rPr>
+          <w:rStyle w:val="CommentReference"/>
+        </w:rPr>
+        <w:commentReference w:id="9"/>
+      </w:r>
+      <w:bookmarkStart w:id="10" w:name="_GoBack"/>
+      <w:bookmarkEnd w:id="10"/>
       <w:r>
         <w:rPr>
           <w:rStyle w:val="CommentReference"/>
@@ -5559,7 +5569,7 @@
           <w:rFonts w:ascii="TimesNewRomanPSMT" w:eastAsia="TimesNewRomanPSMT" w:hAnsi="TimesNewRomanPSMT" w:cs="TimesNewRomanPSMT"/>
         </w:rPr>
       </w:pPr>
-      <w:commentRangeStart w:id="10"/>
+      <w:commentRangeStart w:id="11"/>
       <w:r>
         <w:rPr>
           <w:noProof/>
@@ -5606,12 +5616,12 @@
           </wp:inline>
         </w:drawing>
       </w:r>
-      <w:commentRangeEnd w:id="10"/>
+      <w:commentRangeEnd w:id="11"/>
       <w:r>
         <w:rPr>
           <w:rStyle w:val="CommentReference"/>
         </w:rPr>
-        <w:commentReference w:id="10"/>
+        <w:commentReference w:id="11"/>
       </w:r>
     </w:p>
     <w:p>
@@ -5840,7 +5850,7 @@
           <w:rFonts w:ascii="TimesNewRomanPSMT" w:eastAsia="TimesNewRomanPSMT" w:hAnsi="TimesNewRomanPSMT" w:cs="TimesNewRomanPSMT"/>
         </w:rPr>
       </w:pPr>
-      <w:commentRangeStart w:id="11"/>
+      <w:commentRangeStart w:id="12"/>
       <w:r>
         <w:rPr>
           <w:noProof/>
@@ -5887,12 +5897,12 @@
           </wp:inline>
         </w:drawing>
       </w:r>
-      <w:commentRangeEnd w:id="11"/>
+      <w:commentRangeEnd w:id="12"/>
       <w:r>
         <w:rPr>
           <w:rStyle w:val="CommentReference"/>
         </w:rPr>
-        <w:commentReference w:id="11"/>
+        <w:commentReference w:id="12"/>
       </w:r>
     </w:p>
     <w:p>
@@ -5932,7 +5942,7 @@
           <w:rFonts w:ascii="TimesNewRomanPSMT" w:eastAsia="TimesNewRomanPSMT" w:hAnsi="TimesNewRomanPSMT" w:cs="TimesNewRomanPSMT"/>
         </w:rPr>
       </w:pPr>
-      <w:commentRangeStart w:id="12"/>
+      <w:commentRangeStart w:id="13"/>
       <w:r>
         <w:rPr>
           <w:noProof/>
@@ -5979,12 +5989,12 @@
           </wp:inline>
         </w:drawing>
       </w:r>
-      <w:commentRangeEnd w:id="12"/>
+      <w:commentRangeEnd w:id="13"/>
       <w:r>
         <w:rPr>
           <w:rStyle w:val="CommentReference"/>
         </w:rPr>
-        <w:commentReference w:id="12"/>
+        <w:commentReference w:id="13"/>
       </w:r>
     </w:p>
     <w:p>
@@ -6028,7 +6038,7 @@
         </w:rPr>
         <w:t xml:space="preserve"> of selected products/</w:t>
       </w:r>
-      <w:commentRangeStart w:id="13"/>
+      <w:commentRangeStart w:id="14"/>
       <w:proofErr w:type="spellStart"/>
       <w:r>
         <w:rPr>
@@ -6038,13 +6048,13 @@
         </w:rPr>
         <w:t>ToDo</w:t>
       </w:r>
-      <w:commentRangeEnd w:id="13"/>
+      <w:commentRangeEnd w:id="14"/>
       <w:proofErr w:type="spellEnd"/>
       <w:r>
         <w:rPr>
           <w:rStyle w:val="CommentReference"/>
         </w:rPr>
-        <w:commentReference w:id="13"/>
+        <w:commentReference w:id="14"/>
       </w:r>
       <w:r>
         <w:rPr>
@@ -6093,7 +6103,8 @@
           <w:rFonts w:ascii="TimesNewRomanPSMT" w:eastAsia="TimesNewRomanPSMT" w:hAnsi="TimesNewRomanPSMT" w:cs="TimesNewRomanPSMT"/>
         </w:rPr>
       </w:pPr>
-      <w:commentRangeStart w:id="14"/>
+      <w:commentRangeStart w:id="15"/>
+      <w:commentRangeStart w:id="16"/>
       <w:r>
         <w:rPr>
           <w:noProof/>
@@ -6140,12 +6151,19 @@
           </wp:inline>
         </w:drawing>
       </w:r>
-      <w:commentRangeEnd w:id="14"/>
+      <w:commentRangeEnd w:id="15"/>
+      <w:commentRangeEnd w:id="16"/>
       <w:r>
         <w:rPr>
           <w:rStyle w:val="CommentReference"/>
         </w:rPr>
-        <w:commentReference w:id="14"/>
+        <w:commentReference w:id="16"/>
+      </w:r>
+      <w:r>
+        <w:rPr>
+          <w:rStyle w:val="CommentReference"/>
+        </w:rPr>
+        <w:commentReference w:id="15"/>
       </w:r>
     </w:p>
     <w:p>
@@ -6200,7 +6218,7 @@
           <w:bCs/>
         </w:rPr>
       </w:pPr>
-      <w:commentRangeStart w:id="15"/>
+      <w:commentRangeStart w:id="17"/>
       <w:r>
         <w:rPr>
           <w:noProof/>
@@ -6247,12 +6265,12 @@
           </wp:inline>
         </w:drawing>
       </w:r>
-      <w:commentRangeEnd w:id="15"/>
+      <w:commentRangeEnd w:id="17"/>
       <w:r>
         <w:rPr>
           <w:rStyle w:val="CommentReference"/>
         </w:rPr>
-        <w:commentReference w:id="15"/>
+        <w:commentReference w:id="17"/>
       </w:r>
     </w:p>
     <w:p>
@@ -6332,7 +6350,7 @@
           <w:szCs w:val="24"/>
         </w:rPr>
       </w:pPr>
-      <w:commentRangeStart w:id="16"/>
+      <w:commentRangeStart w:id="18"/>
       <w:r>
         <w:rPr>
           <w:noProof/>
@@ -6379,12 +6397,12 @@
           </wp:inline>
         </w:drawing>
       </w:r>
-      <w:commentRangeEnd w:id="16"/>
+      <w:commentRangeEnd w:id="18"/>
       <w:r>
         <w:rPr>
           <w:rStyle w:val="CommentReference"/>
         </w:rPr>
-        <w:commentReference w:id="16"/>
+        <w:commentReference w:id="18"/>
       </w:r>
     </w:p>
     <w:p>
@@ -6429,7 +6447,7 @@
           <w:szCs w:val="24"/>
         </w:rPr>
       </w:pPr>
-      <w:commentRangeStart w:id="17"/>
+      <w:commentRangeStart w:id="19"/>
       <w:r>
         <w:rPr>
           <w:noProof/>
@@ -6476,12 +6494,12 @@
           </wp:inline>
         </w:drawing>
       </w:r>
-      <w:commentRangeEnd w:id="17"/>
+      <w:commentRangeEnd w:id="19"/>
       <w:r>
         <w:rPr>
           <w:rStyle w:val="CommentReference"/>
         </w:rPr>
-        <w:commentReference w:id="17"/>
+        <w:commentReference w:id="19"/>
       </w:r>
     </w:p>
     <w:p>
@@ -6542,7 +6560,7 @@
           <w:rFonts w:ascii="TimesNewRomanPSMT" w:eastAsia="TimesNewRomanPSMT" w:hAnsi="TimesNewRomanPSMT" w:cs="TimesNewRomanPSMT"/>
         </w:rPr>
       </w:pPr>
-      <w:commentRangeStart w:id="18"/>
+      <w:commentRangeStart w:id="20"/>
       <w:r>
         <w:rPr>
           <w:noProof/>
@@ -6589,12 +6607,12 @@
           </wp:inline>
         </w:drawing>
       </w:r>
-      <w:commentRangeEnd w:id="18"/>
+      <w:commentRangeEnd w:id="20"/>
       <w:r>
         <w:rPr>
           <w:rStyle w:val="CommentReference"/>
         </w:rPr>
-        <w:commentReference w:id="18"/>
+        <w:commentReference w:id="20"/>
       </w:r>
     </w:p>
     <w:p>
@@ -6636,7 +6654,7 @@
           <w:szCs w:val="24"/>
         </w:rPr>
       </w:pPr>
-      <w:commentRangeStart w:id="19"/>
+      <w:commentRangeStart w:id="21"/>
       <w:r>
         <w:rPr>
           <w:noProof/>
@@ -6683,12 +6701,12 @@
           </wp:inline>
         </w:drawing>
       </w:r>
-      <w:commentRangeEnd w:id="19"/>
+      <w:commentRangeEnd w:id="21"/>
       <w:r>
         <w:rPr>
           <w:rStyle w:val="CommentReference"/>
         </w:rPr>
-        <w:commentReference w:id="19"/>
+        <w:commentReference w:id="21"/>
       </w:r>
     </w:p>
     <w:p>
@@ -6748,7 +6766,7 @@
           <w:rFonts w:ascii="TimesNewRomanPSMT" w:eastAsia="TimesNewRomanPSMT" w:hAnsi="TimesNewRomanPSMT" w:cs="TimesNewRomanPSMT"/>
         </w:rPr>
       </w:pPr>
-      <w:commentRangeStart w:id="20"/>
+      <w:commentRangeStart w:id="22"/>
       <w:r>
         <w:rPr>
           <w:noProof/>
@@ -6795,12 +6813,12 @@
           </wp:inline>
         </w:drawing>
       </w:r>
-      <w:commentRangeEnd w:id="20"/>
+      <w:commentRangeEnd w:id="22"/>
       <w:r>
         <w:rPr>
           <w:rStyle w:val="CommentReference"/>
         </w:rPr>
-        <w:commentReference w:id="20"/>
+        <w:commentReference w:id="22"/>
       </w:r>
     </w:p>
     <w:p>
@@ -6827,7 +6845,7 @@
           <w:rFonts w:ascii="TimesNewRomanPSMT" w:eastAsia="TimesNewRomanPSMT" w:hAnsi="TimesNewRomanPSMT" w:cs="TimesNewRomanPSMT"/>
         </w:rPr>
       </w:pPr>
-      <w:commentRangeStart w:id="21"/>
+      <w:commentRangeStart w:id="23"/>
       <w:r>
         <w:rPr>
           <w:noProof/>
@@ -6874,12 +6892,12 @@
           </wp:inline>
         </w:drawing>
       </w:r>
-      <w:commentRangeEnd w:id="21"/>
+      <w:commentRangeEnd w:id="23"/>
       <w:r>
         <w:rPr>
           <w:rStyle w:val="CommentReference"/>
         </w:rPr>
-        <w:commentReference w:id="21"/>
+        <w:commentReference w:id="23"/>
       </w:r>
     </w:p>
     <w:p>
@@ -6907,7 +6925,7 @@
           <w:szCs w:val="24"/>
         </w:rPr>
       </w:pPr>
-      <w:commentRangeStart w:id="22"/>
+      <w:commentRangeStart w:id="24"/>
       <w:r>
         <w:rPr>
           <w:noProof/>
@@ -6954,12 +6972,12 @@
           </wp:inline>
         </w:drawing>
       </w:r>
-      <w:commentRangeEnd w:id="22"/>
+      <w:commentRangeEnd w:id="24"/>
       <w:r>
         <w:rPr>
           <w:rStyle w:val="CommentReference"/>
         </w:rPr>
-        <w:commentReference w:id="22"/>
+        <w:commentReference w:id="24"/>
       </w:r>
     </w:p>
     <w:p>
@@ -7093,7 +7111,7 @@
           <w:szCs w:val="24"/>
         </w:rPr>
       </w:pPr>
-      <w:commentRangeStart w:id="23"/>
+      <w:commentRangeStart w:id="25"/>
       <w:r>
         <w:rPr>
           <w:noProof/>
@@ -7140,12 +7158,12 @@
           </wp:inline>
         </w:drawing>
       </w:r>
-      <w:commentRangeEnd w:id="23"/>
+      <w:commentRangeEnd w:id="25"/>
       <w:r>
         <w:rPr>
           <w:rStyle w:val="CommentReference"/>
         </w:rPr>
-        <w:commentReference w:id="23"/>
+        <w:commentReference w:id="25"/>
       </w:r>
     </w:p>
     <w:p>
@@ -7191,7 +7209,7 @@
           <w:szCs w:val="24"/>
         </w:rPr>
       </w:pPr>
-      <w:commentRangeStart w:id="24"/>
+      <w:commentRangeStart w:id="26"/>
       <w:r>
         <w:rPr>
           <w:noProof/>
@@ -7238,12 +7256,12 @@
           </wp:inline>
         </w:drawing>
       </w:r>
-      <w:commentRangeEnd w:id="24"/>
+      <w:commentRangeEnd w:id="26"/>
       <w:r>
         <w:rPr>
           <w:rStyle w:val="CommentReference"/>
         </w:rPr>
-        <w:commentReference w:id="24"/>
+        <w:commentReference w:id="26"/>
       </w:r>
     </w:p>
     <w:p>
@@ -7318,7 +7336,7 @@
           <w:rFonts w:ascii="TimesNewRomanPSMT" w:eastAsia="TimesNewRomanPSMT" w:hAnsi="TimesNewRomanPSMT" w:cs="TimesNewRomanPSMT"/>
         </w:rPr>
       </w:pPr>
-      <w:commentRangeStart w:id="25"/>
+      <w:commentRangeStart w:id="27"/>
       <w:r>
         <w:rPr>
           <w:noProof/>
@@ -7365,12 +7383,12 @@
           </wp:inline>
         </w:drawing>
       </w:r>
-      <w:commentRangeEnd w:id="25"/>
+      <w:commentRangeEnd w:id="27"/>
       <w:r>
         <w:rPr>
           <w:rStyle w:val="CommentReference"/>
         </w:rPr>
-        <w:commentReference w:id="25"/>
+        <w:commentReference w:id="27"/>
       </w:r>
     </w:p>
     <w:p>
@@ -7396,7 +7414,7 @@
           <w:rFonts w:ascii="TimesNewRomanPSMT" w:eastAsia="TimesNewRomanPSMT" w:hAnsi="TimesNewRomanPSMT" w:cs="TimesNewRomanPSMT"/>
         </w:rPr>
       </w:pPr>
-      <w:commentRangeStart w:id="26"/>
+      <w:commentRangeStart w:id="28"/>
       <w:r>
         <w:rPr>
           <w:noProof/>
@@ -7443,12 +7461,12 @@
           </wp:inline>
         </w:drawing>
       </w:r>
-      <w:commentRangeEnd w:id="26"/>
+      <w:commentRangeEnd w:id="28"/>
       <w:r>
         <w:rPr>
           <w:rStyle w:val="CommentReference"/>
         </w:rPr>
-        <w:commentReference w:id="26"/>
+        <w:commentReference w:id="28"/>
       </w:r>
     </w:p>
     <w:p>
@@ -7488,7 +7506,7 @@
           <w:rFonts w:ascii="TimesNewRomanPSMT" w:eastAsia="TimesNewRomanPSMT" w:hAnsi="TimesNewRomanPSMT" w:cs="TimesNewRomanPSMT"/>
         </w:rPr>
       </w:pPr>
-      <w:commentRangeStart w:id="27"/>
+      <w:commentRangeStart w:id="29"/>
       <w:r>
         <w:rPr>
           <w:noProof/>
@@ -7535,12 +7553,12 @@
           </wp:inline>
         </w:drawing>
       </w:r>
-      <w:commentRangeEnd w:id="27"/>
+      <w:commentRangeEnd w:id="29"/>
       <w:r>
         <w:rPr>
           <w:rStyle w:val="CommentReference"/>
         </w:rPr>
-        <w:commentReference w:id="27"/>
+        <w:commentReference w:id="29"/>
       </w:r>
     </w:p>
     <w:p>
@@ -13552,6 +13570,30 @@
       </w:r>
     </w:p>
   </w:comment>
+  <w:comment w:id="9" w:author="Brandon Jones" w:date="2017-03-21T15:47:00Z" w:initials="BWJ">
+    <w:p>
+      <w:pPr>
+        <w:pStyle w:val="CommentText"/>
+      </w:pPr>
+      <w:r>
+        <w:rPr>
+          <w:rStyle w:val="CommentReference"/>
+        </w:rPr>
+        <w:annotationRef/>
+      </w:r>
+      <w:r>
+        <w:t xml:space="preserve">What after </w:t>
+      </w:r>
+      <w:proofErr w:type="gramStart"/>
+      <w:r>
+        <w:t>submit</w:t>
+      </w:r>
+      <w:proofErr w:type="gramEnd"/>
+      <w:r>
+        <w:t>?</w:t>
+      </w:r>
+    </w:p>
+  </w:comment>
   <w:comment w:id="8" w:author="Brandon Jones" w:date="2017-03-09T13:22:00Z" w:initials="BWJ">
     <w:p>
       <w:pPr>
@@ -13564,19 +13606,11 @@
         <w:annotationRef/>
       </w:r>
       <w:r>
-        <w:t xml:space="preserve">Add “What do you like to post about?” </w:t>
-      </w:r>
-      <w:r>
-        <w:t xml:space="preserve">from 4.4.2.b to this page as well (when signing </w:t>
-      </w:r>
-      <w:r>
-        <w:t>up)</w:t>
-      </w:r>
-      <w:bookmarkStart w:id="9" w:name="_GoBack"/>
-      <w:bookmarkEnd w:id="9"/>
+        <w:t>Add “What do you like to post about?” from 4.4.2.b to this page as well (when signing up)</w:t>
+      </w:r>
     </w:p>
   </w:comment>
-  <w:comment w:id="10" w:author="Brandon Jones" w:date="2017-03-07T15:01:00Z" w:initials="BWJ">
+  <w:comment w:id="11" w:author="Brandon Jones" w:date="2017-03-07T15:01:00Z" w:initials="BWJ">
     <w:p>
       <w:pPr>
         <w:pStyle w:val="CommentText"/>
@@ -13605,7 +13639,7 @@
       </w:r>
     </w:p>
   </w:comment>
-  <w:comment w:id="11" w:author="Brandon Jones" w:date="2017-03-07T15:04:00Z" w:initials="BWJ">
+  <w:comment w:id="12" w:author="Brandon Jones" w:date="2017-03-07T15:04:00Z" w:initials="BWJ">
     <w:p>
       <w:pPr>
         <w:pStyle w:val="CommentText"/>
@@ -13621,7 +13655,7 @@
       </w:r>
     </w:p>
   </w:comment>
-  <w:comment w:id="12" w:author="Brandon Jones" w:date="2017-03-07T15:06:00Z" w:initials="BWJ">
+  <w:comment w:id="13" w:author="Brandon Jones" w:date="2017-03-07T15:06:00Z" w:initials="BWJ">
     <w:p>
       <w:pPr>
         <w:pStyle w:val="CommentText"/>
@@ -13647,22 +13681,6 @@
       </w:pPr>
       <w:r>
         <w:t>This appears to have way of dealing with images (do this in 4.4.4.a).</w:t>
-      </w:r>
-    </w:p>
-  </w:comment>
-  <w:comment w:id="13" w:author="Brandon Jones" w:date="2017-03-07T15:07:00Z" w:initials="BWJ">
-    <w:p>
-      <w:pPr>
-        <w:pStyle w:val="CommentText"/>
-      </w:pPr>
-      <w:r>
-        <w:rPr>
-          <w:rStyle w:val="CommentReference"/>
-        </w:rPr>
-        <w:annotationRef/>
-      </w:r>
-      <w:r>
-        <w:t>Standardize spelling of TODO.</w:t>
       </w:r>
     </w:p>
   </w:comment>
@@ -13678,11 +13696,43 @@
         <w:annotationRef/>
       </w:r>
       <w:r>
+        <w:t>Standardize spelling of TODO.</w:t>
+      </w:r>
+    </w:p>
+  </w:comment>
+  <w:comment w:id="16" w:author="Brandon Jones" w:date="2017-03-21T15:43:00Z" w:initials="BWJ">
+    <w:p>
+      <w:pPr>
+        <w:pStyle w:val="CommentText"/>
+      </w:pPr>
+      <w:r>
+        <w:rPr>
+          <w:rStyle w:val="CommentReference"/>
+        </w:rPr>
+        <w:annotationRef/>
+      </w:r>
+      <w:r>
+        <w:t>Clarify in design, how does query look? Just query TODO</w:t>
+      </w:r>
+    </w:p>
+  </w:comment>
+  <w:comment w:id="15" w:author="Brandon Jones" w:date="2017-03-07T15:07:00Z" w:initials="BWJ">
+    <w:p>
+      <w:pPr>
+        <w:pStyle w:val="CommentText"/>
+      </w:pPr>
+      <w:r>
+        <w:rPr>
+          <w:rStyle w:val="CommentReference"/>
+        </w:rPr>
+        <w:annotationRef/>
+      </w:r>
+      <w:r>
         <w:t>Put some instructions somewhere?</w:t>
       </w:r>
     </w:p>
   </w:comment>
-  <w:comment w:id="15" w:author="Brandon Jones" w:date="2017-03-07T15:08:00Z" w:initials="BWJ">
+  <w:comment w:id="17" w:author="Brandon Jones" w:date="2017-03-07T15:08:00Z" w:initials="BWJ">
     <w:p>
       <w:pPr>
         <w:pStyle w:val="CommentText"/>
@@ -13698,7 +13748,7 @@
       </w:r>
     </w:p>
   </w:comment>
-  <w:comment w:id="16" w:author="Brandon Jones" w:date="2017-03-07T15:09:00Z" w:initials="BWJ">
+  <w:comment w:id="18" w:author="Brandon Jones" w:date="2017-03-07T15:09:00Z" w:initials="BWJ">
     <w:p>
       <w:pPr>
         <w:pStyle w:val="CommentText"/>
@@ -13714,7 +13764,7 @@
       </w:r>
     </w:p>
   </w:comment>
-  <w:comment w:id="17" w:author="Brandon Jones" w:date="2017-03-07T15:10:00Z" w:initials="BWJ">
+  <w:comment w:id="19" w:author="Brandon Jones" w:date="2017-03-07T15:10:00Z" w:initials="BWJ">
     <w:p>
       <w:pPr>
         <w:pStyle w:val="CommentText"/>
@@ -13743,7 +13793,7 @@
       </w:r>
     </w:p>
   </w:comment>
-  <w:comment w:id="18" w:author="Brandon Jones" w:date="2017-03-07T15:10:00Z" w:initials="BWJ">
+  <w:comment w:id="20" w:author="Brandon Jones" w:date="2017-03-07T15:10:00Z" w:initials="BWJ">
     <w:p>
       <w:pPr>
         <w:pStyle w:val="CommentText"/>
@@ -13798,7 +13848,7 @@
       </w:r>
     </w:p>
   </w:comment>
-  <w:comment w:id="19" w:author="Brandon Jones" w:date="2017-03-07T16:00:00Z" w:initials="BWJ">
+  <w:comment w:id="21" w:author="Brandon Jones" w:date="2017-03-07T16:00:00Z" w:initials="BWJ">
     <w:p>
       <w:pPr>
         <w:pStyle w:val="CommentText"/>
@@ -13861,7 +13911,7 @@
       </w:r>
     </w:p>
   </w:comment>
-  <w:comment w:id="20" w:author="Brandon Jones" w:date="2017-03-07T16:03:00Z" w:initials="BWJ">
+  <w:comment w:id="22" w:author="Brandon Jones" w:date="2017-03-07T16:03:00Z" w:initials="BWJ">
     <w:p>
       <w:pPr>
         <w:pStyle w:val="CommentText"/>
@@ -13877,7 +13927,7 @@
       </w:r>
     </w:p>
   </w:comment>
-  <w:comment w:id="21" w:author="Brandon Jones" w:date="2017-03-07T16:04:00Z" w:initials="BWJ">
+  <w:comment w:id="23" w:author="Brandon Jones" w:date="2017-03-07T16:04:00Z" w:initials="BWJ">
     <w:p>
       <w:pPr>
         <w:pStyle w:val="CommentText"/>
@@ -13919,7 +13969,7 @@
       </w:r>
     </w:p>
   </w:comment>
-  <w:comment w:id="22" w:author="Brandon Jones" w:date="2017-03-07T16:11:00Z" w:initials="BWJ">
+  <w:comment w:id="24" w:author="Brandon Jones" w:date="2017-03-07T16:11:00Z" w:initials="BWJ">
     <w:p>
       <w:pPr>
         <w:pStyle w:val="CommentText"/>
@@ -13935,7 +13985,7 @@
       </w:r>
     </w:p>
   </w:comment>
-  <w:comment w:id="23" w:author="Brandon Jones" w:date="2017-03-07T16:12:00Z" w:initials="BWJ">
+  <w:comment w:id="25" w:author="Brandon Jones" w:date="2017-03-07T16:12:00Z" w:initials="BWJ">
     <w:p>
       <w:pPr>
         <w:pStyle w:val="CommentText"/>
@@ -13964,7 +14014,7 @@
       </w:r>
     </w:p>
   </w:comment>
-  <w:comment w:id="24" w:author="Brandon Jones" w:date="2017-03-07T16:13:00Z" w:initials="BWJ">
+  <w:comment w:id="26" w:author="Brandon Jones" w:date="2017-03-07T16:13:00Z" w:initials="BWJ">
     <w:p>
       <w:pPr>
         <w:pStyle w:val="CommentText"/>
@@ -13980,7 +14030,7 @@
       </w:r>
     </w:p>
   </w:comment>
-  <w:comment w:id="25" w:author="Brandon Jones" w:date="2017-03-07T16:14:00Z" w:initials="BWJ">
+  <w:comment w:id="27" w:author="Brandon Jones" w:date="2017-03-07T16:14:00Z" w:initials="BWJ">
     <w:p>
       <w:pPr>
         <w:pStyle w:val="CommentText"/>
@@ -13996,7 +14046,7 @@
       </w:r>
     </w:p>
   </w:comment>
-  <w:comment w:id="26" w:author="Brandon Jones" w:date="2017-03-07T16:15:00Z" w:initials="BWJ">
+  <w:comment w:id="28" w:author="Brandon Jones" w:date="2017-03-07T16:15:00Z" w:initials="BWJ">
     <w:p>
       <w:pPr>
         <w:pStyle w:val="CommentText"/>
@@ -14012,7 +14062,7 @@
       </w:r>
     </w:p>
   </w:comment>
-  <w:comment w:id="27" w:author="Brandon Jones" w:date="2017-03-07T16:15:00Z" w:initials="BWJ">
+  <w:comment w:id="29" w:author="Brandon Jones" w:date="2017-03-07T16:15:00Z" w:initials="BWJ">
     <w:p>
       <w:pPr>
         <w:pStyle w:val="CommentText"/>
@@ -14041,11 +14091,13 @@
   <w15:commentEx w15:paraId="12D24101" w15:done="0"/>
   <w15:commentEx w15:paraId="253BCBB4" w15:done="0"/>
   <w15:commentEx w15:paraId="05F5CBAE" w15:done="0"/>
+  <w15:commentEx w15:paraId="76697231" w15:done="0"/>
   <w15:commentEx w15:paraId="2D758489" w15:done="0"/>
   <w15:commentEx w15:paraId="56645635" w15:done="0"/>
   <w15:commentEx w15:paraId="5156B35F" w15:done="0"/>
   <w15:commentEx w15:paraId="4E514534" w15:done="0"/>
   <w15:commentEx w15:paraId="29B7F3F1" w15:done="0"/>
+  <w15:commentEx w15:paraId="60667A5F" w15:done="0"/>
   <w15:commentEx w15:paraId="354D9C4A" w15:done="0"/>
   <w15:commentEx w15:paraId="3E78DCAC" w15:done="0"/>
   <w15:commentEx w15:paraId="03E187E3" w15:done="0"/>
@@ -17716,7 +17768,7 @@
 </file>
 
 <file path=customXml/itemProps1.xml><?xml version="1.0" encoding="utf-8"?>
-<ds:datastoreItem xmlns:ds="http://schemas.openxmlformats.org/officeDocument/2006/customXml" ds:itemID="{998A51B0-EA76-BC45-8021-ACDD725C1AE1}">
+<ds:datastoreItem xmlns:ds="http://schemas.openxmlformats.org/officeDocument/2006/customXml" ds:itemID="{D4648AD4-1D0E-D147-AF6E-98B1C41A8969}">
   <ds:schemaRefs>
     <ds:schemaRef ds:uri="http://schemas.openxmlformats.org/officeDocument/2006/bibliography"/>
   </ds:schemaRefs>

</xml_diff>

<commit_message>
Updated parts of PMP.
</commit_message>
<xml_diff>
--- a/Documentation/Statusphere SDD.docx
+++ b/Documentation/Statusphere SDD.docx
@@ -13,13 +13,31 @@
           <w:bCs/>
         </w:rPr>
       </w:pPr>
+      <w:proofErr w:type="spellStart"/>
       <w:r>
         <w:rPr>
           <w:rFonts w:ascii="TimesNewRomanPSMT" w:eastAsia="TimesNewRomanPSMT" w:hAnsi="TimesNewRomanPSMT" w:cs="TimesNewRomanPSMT"/>
           <w:b/>
           <w:bCs/>
         </w:rPr>
-        <w:t>Software Design Description (SDD)</w:t>
+        <w:t>b</w:t>
+      </w:r>
+      <w:r>
+        <w:rPr>
+          <w:rFonts w:ascii="TimesNewRomanPSMT" w:eastAsia="TimesNewRomanPSMT" w:hAnsi="TimesNewRomanPSMT" w:cs="TimesNewRomanPSMT"/>
+          <w:b/>
+          <w:bCs/>
+        </w:rPr>
+        <w:t>Software</w:t>
+      </w:r>
+      <w:proofErr w:type="spellEnd"/>
+      <w:r>
+        <w:rPr>
+          <w:rFonts w:ascii="TimesNewRomanPSMT" w:eastAsia="TimesNewRomanPSMT" w:hAnsi="TimesNewRomanPSMT" w:cs="TimesNewRomanPSMT"/>
+          <w:b/>
+          <w:bCs/>
+        </w:rPr>
+        <w:t xml:space="preserve"> Design Description (SDD)</w:t>
       </w:r>
     </w:p>
     <w:p>
@@ -6923,7 +6941,8 @@
           <w:szCs w:val="24"/>
         </w:rPr>
       </w:pPr>
-      <w:commentRangeStart w:id="23"/>
+      <w:bookmarkStart w:id="23" w:name="_GoBack"/>
+      <w:commentRangeStart w:id="24"/>
       <w:r>
         <w:rPr>
           <w:noProof/>
@@ -6970,12 +6989,13 @@
           </wp:inline>
         </w:drawing>
       </w:r>
-      <w:commentRangeEnd w:id="23"/>
+      <w:bookmarkEnd w:id="23"/>
+      <w:commentRangeEnd w:id="24"/>
       <w:r>
         <w:rPr>
           <w:rStyle w:val="CommentReference"/>
         </w:rPr>
-        <w:commentReference w:id="23"/>
+        <w:commentReference w:id="24"/>
       </w:r>
     </w:p>
     <w:p>
@@ -7109,8 +7129,8 @@
           <w:szCs w:val="24"/>
         </w:rPr>
       </w:pPr>
-      <w:commentRangeStart w:id="24"/>
       <w:commentRangeStart w:id="25"/>
+      <w:commentRangeStart w:id="26"/>
       <w:r>
         <w:rPr>
           <w:noProof/>
@@ -7157,8 +7177,8 @@
           </wp:inline>
         </w:drawing>
       </w:r>
-      <w:commentRangeEnd w:id="24"/>
       <w:commentRangeEnd w:id="25"/>
+      <w:commentRangeEnd w:id="26"/>
       <w:r>
         <w:rPr>
           <w:rStyle w:val="CommentReference"/>
@@ -7169,7 +7189,7 @@
         <w:rPr>
           <w:rStyle w:val="CommentReference"/>
         </w:rPr>
-        <w:commentReference w:id="24"/>
+        <w:commentReference w:id="26"/>
       </w:r>
     </w:p>
     <w:p>
@@ -13975,7 +13995,7 @@
       </w:r>
     </w:p>
   </w:comment>
-  <w:comment w:id="23" w:author="Brandon Jones" w:date="2017-03-07T16:11:00Z" w:initials="BWJ">
+  <w:comment w:id="24" w:author="Brandon Jones" w:date="2017-03-07T16:11:00Z" w:initials="BWJ">
     <w:p>
       <w:pPr>
         <w:pStyle w:val="CommentText"/>
@@ -14021,11 +14041,9 @@
       <w:r>
         <w:t xml:space="preserve"> click</w:t>
       </w:r>
-      <w:bookmarkStart w:id="26" w:name="_GoBack"/>
-      <w:bookmarkEnd w:id="26"/>
     </w:p>
   </w:comment>
-  <w:comment w:id="24" w:author="Brandon Jones" w:date="2017-03-07T16:12:00Z" w:initials="BWJ">
+  <w:comment w:id="26" w:author="Brandon Jones" w:date="2017-03-07T16:12:00Z" w:initials="BWJ">
     <w:p>
       <w:pPr>
         <w:pStyle w:val="CommentText"/>
@@ -17809,7 +17827,7 @@
 </file>
 
 <file path=customXml/itemProps1.xml><?xml version="1.0" encoding="utf-8"?>
-<ds:datastoreItem xmlns:ds="http://schemas.openxmlformats.org/officeDocument/2006/customXml" ds:itemID="{E8C47C60-84A3-4E4E-A73C-AAB02F97C7C8}">
+<ds:datastoreItem xmlns:ds="http://schemas.openxmlformats.org/officeDocument/2006/customXml" ds:itemID="{EE61ACD2-383C-3A47-96F3-615BE3DB9221}">
   <ds:schemaRefs>
     <ds:schemaRef ds:uri="http://schemas.openxmlformats.org/officeDocument/2006/bibliography"/>
   </ds:schemaRefs>

</xml_diff>